<commit_message>
Vanessa - versão 6.0
</commit_message>
<xml_diff>
--- a/PI.docx
+++ b/PI.docx
@@ -256,23 +256,7 @@
           <w:sz w:val="56"/>
           <w:szCs w:val="56"/>
         </w:rPr>
-        <w:t xml:space="preserve"> “</w:t>
-      </w:r>
-      <w:proofErr w:type="spellStart"/>
-      <w:r>
-        <w:rPr>
-          <w:sz w:val="56"/>
-          <w:szCs w:val="56"/>
-        </w:rPr>
-        <w:t>Imobil</w:t>
-      </w:r>
-      <w:proofErr w:type="spellEnd"/>
-      <w:r>
-        <w:rPr>
-          <w:sz w:val="56"/>
-          <w:szCs w:val="56"/>
-        </w:rPr>
-        <w:t>”</w:t>
+        <w:t xml:space="preserve"> “Imobil”</w:t>
       </w:r>
     </w:p>
     <w:p>
@@ -703,24 +687,28 @@
           <w:sz w:val="56"/>
           <w:szCs w:val="56"/>
         </w:rPr>
-        <w:t xml:space="preserve"> “</w:t>
-      </w:r>
-      <w:proofErr w:type="spellStart"/>
-      <w:r>
+        <w:t xml:space="preserve"> “Imobil”</w:t>
+      </w:r>
+    </w:p>
+    <w:p>
+      <w:pPr>
+        <w:pStyle w:val="Default"/>
+        <w:jc w:val="center"/>
         <w:rPr>
           <w:sz w:val="56"/>
           <w:szCs w:val="56"/>
         </w:rPr>
-        <w:t>Imobil</w:t>
-      </w:r>
-      <w:proofErr w:type="spellEnd"/>
-      <w:r>
+      </w:pPr>
+    </w:p>
+    <w:p>
+      <w:pPr>
+        <w:pStyle w:val="Default"/>
+        <w:jc w:val="center"/>
         <w:rPr>
           <w:sz w:val="56"/>
           <w:szCs w:val="56"/>
         </w:rPr>
-        <w:t>”</w:t>
-      </w:r>
+      </w:pPr>
     </w:p>
     <w:p>
       <w:pPr>
@@ -737,75 +725,61 @@
         <w:pStyle w:val="Default"/>
         <w:jc w:val="center"/>
         <w:rPr>
-          <w:sz w:val="56"/>
-          <w:szCs w:val="56"/>
-        </w:rPr>
-      </w:pPr>
-    </w:p>
-    <w:p>
-      <w:pPr>
-        <w:pStyle w:val="Default"/>
-        <w:jc w:val="center"/>
-        <w:rPr>
-          <w:sz w:val="56"/>
-          <w:szCs w:val="56"/>
-        </w:rPr>
-      </w:pPr>
-    </w:p>
-    <w:p>
-      <w:pPr>
-        <w:pStyle w:val="Default"/>
-        <w:jc w:val="center"/>
-        <w:rPr>
-          <w:sz w:val="23"/>
-          <w:szCs w:val="23"/>
-        </w:rPr>
-      </w:pPr>
-      <w:r>
-        <w:rPr>
-          <w:b/>
-          <w:sz w:val="23"/>
-          <w:szCs w:val="23"/>
+          <w:sz w:val="32"/>
+          <w:szCs w:val="32"/>
+        </w:rPr>
+      </w:pPr>
+      <w:r>
+        <w:rPr>
+          <w:b/>
+          <w:sz w:val="32"/>
+          <w:szCs w:val="32"/>
         </w:rPr>
         <w:t>Integrante 1</w:t>
       </w:r>
       <w:r>
         <w:rPr>
           <w:b/>
-          <w:sz w:val="23"/>
-          <w:szCs w:val="23"/>
+          <w:sz w:val="32"/>
+          <w:szCs w:val="32"/>
         </w:rPr>
         <w:t>:</w:t>
       </w:r>
       <w:r>
         <w:rPr>
-          <w:sz w:val="23"/>
-          <w:szCs w:val="23"/>
-        </w:rPr>
-        <w:t xml:space="preserve"> Max de Oliveira</w:t>
-      </w:r>
-    </w:p>
-    <w:p>
-      <w:pPr>
-        <w:pStyle w:val="Default"/>
-        <w:jc w:val="center"/>
-        <w:rPr>
-          <w:sz w:val="23"/>
-          <w:szCs w:val="23"/>
-        </w:rPr>
-      </w:pPr>
-      <w:r>
-        <w:rPr>
-          <w:b/>
-          <w:sz w:val="23"/>
-          <w:szCs w:val="23"/>
+          <w:sz w:val="32"/>
+          <w:szCs w:val="32"/>
+        </w:rPr>
+        <w:t xml:space="preserve"> Max de Oliveira </w:t>
+      </w:r>
+    </w:p>
+    <w:p>
+      <w:pPr>
+        <w:pStyle w:val="Default"/>
+        <w:rPr>
+          <w:sz w:val="32"/>
+          <w:szCs w:val="32"/>
+        </w:rPr>
+      </w:pPr>
+      <w:r>
+        <w:rPr>
+          <w:sz w:val="32"/>
+          <w:szCs w:val="32"/>
+        </w:rPr>
+        <w:t xml:space="preserve">                             </w:t>
+      </w:r>
+      <w:r>
+        <w:rPr>
+          <w:b/>
+          <w:sz w:val="32"/>
+          <w:szCs w:val="32"/>
         </w:rPr>
         <w:t>Integrante 2:</w:t>
       </w:r>
       <w:r>
         <w:rPr>
-          <w:sz w:val="23"/>
-          <w:szCs w:val="23"/>
+          <w:sz w:val="32"/>
+          <w:szCs w:val="32"/>
         </w:rPr>
         <w:t xml:space="preserve"> Murilo Hilário</w:t>
       </w:r>
@@ -813,49 +787,61 @@
     <w:p>
       <w:pPr>
         <w:pStyle w:val="Default"/>
-        <w:jc w:val="center"/>
-        <w:rPr>
-          <w:sz w:val="23"/>
-          <w:szCs w:val="23"/>
-        </w:rPr>
-      </w:pPr>
-      <w:r>
-        <w:rPr>
-          <w:b/>
-          <w:sz w:val="23"/>
-          <w:szCs w:val="23"/>
+        <w:rPr>
+          <w:sz w:val="32"/>
+          <w:szCs w:val="32"/>
+        </w:rPr>
+      </w:pPr>
+      <w:r>
+        <w:rPr>
+          <w:sz w:val="32"/>
+          <w:szCs w:val="32"/>
+        </w:rPr>
+        <w:t xml:space="preserve">                             </w:t>
+      </w:r>
+      <w:r>
+        <w:rPr>
+          <w:b/>
+          <w:sz w:val="32"/>
+          <w:szCs w:val="32"/>
         </w:rPr>
         <w:t>Integrante 3:</w:t>
       </w:r>
       <w:r>
         <w:rPr>
-          <w:sz w:val="23"/>
-          <w:szCs w:val="23"/>
-        </w:rPr>
-        <w:t xml:space="preserve"> Rafael Araújo</w:t>
-      </w:r>
-    </w:p>
-    <w:p>
-      <w:pPr>
-        <w:pStyle w:val="Default"/>
-        <w:jc w:val="center"/>
-        <w:rPr>
-          <w:sz w:val="23"/>
-          <w:szCs w:val="23"/>
-        </w:rPr>
-      </w:pPr>
-      <w:r>
-        <w:rPr>
-          <w:b/>
-          <w:sz w:val="23"/>
-          <w:szCs w:val="23"/>
+          <w:sz w:val="32"/>
+          <w:szCs w:val="32"/>
+        </w:rPr>
+        <w:t xml:space="preserve"> Rafael Araújo </w:t>
+      </w:r>
+    </w:p>
+    <w:p>
+      <w:pPr>
+        <w:pStyle w:val="Default"/>
+        <w:rPr>
+          <w:sz w:val="32"/>
+          <w:szCs w:val="32"/>
+        </w:rPr>
+      </w:pPr>
+      <w:r>
+        <w:rPr>
+          <w:sz w:val="32"/>
+          <w:szCs w:val="32"/>
+        </w:rPr>
+        <w:t xml:space="preserve">                             </w:t>
+      </w:r>
+      <w:r>
+        <w:rPr>
+          <w:b/>
+          <w:sz w:val="32"/>
+          <w:szCs w:val="32"/>
         </w:rPr>
         <w:t>Integrante 4:</w:t>
       </w:r>
       <w:r>
         <w:rPr>
-          <w:sz w:val="23"/>
-          <w:szCs w:val="23"/>
+          <w:sz w:val="32"/>
+          <w:szCs w:val="32"/>
         </w:rPr>
         <w:t xml:space="preserve"> Sávio Ayres Paes</w:t>
       </w:r>
@@ -863,24 +849,30 @@
     <w:p>
       <w:pPr>
         <w:pStyle w:val="Default"/>
-        <w:jc w:val="center"/>
-        <w:rPr>
-          <w:sz w:val="23"/>
-          <w:szCs w:val="23"/>
-        </w:rPr>
-      </w:pPr>
-      <w:r>
-        <w:rPr>
-          <w:b/>
-          <w:sz w:val="23"/>
-          <w:szCs w:val="23"/>
+        <w:rPr>
+          <w:sz w:val="32"/>
+          <w:szCs w:val="32"/>
+        </w:rPr>
+      </w:pPr>
+      <w:r>
+        <w:rPr>
+          <w:sz w:val="32"/>
+          <w:szCs w:val="32"/>
+        </w:rPr>
+        <w:t xml:space="preserve">                             </w:t>
+      </w:r>
+      <w:r>
+        <w:rPr>
+          <w:b/>
+          <w:sz w:val="32"/>
+          <w:szCs w:val="32"/>
         </w:rPr>
         <w:t>Integrante 5:</w:t>
       </w:r>
       <w:r>
         <w:rPr>
-          <w:sz w:val="23"/>
-          <w:szCs w:val="23"/>
+          <w:sz w:val="32"/>
+          <w:szCs w:val="32"/>
         </w:rPr>
         <w:t xml:space="preserve"> Vanessa Alves de Morais</w:t>
       </w:r>
@@ -970,75 +962,59 @@
         <w:pStyle w:val="Default"/>
         <w:jc w:val="center"/>
         <w:rPr>
-          <w:sz w:val="23"/>
-          <w:szCs w:val="23"/>
-        </w:rPr>
-      </w:pPr>
-      <w:r>
-        <w:rPr>
-          <w:b/>
-          <w:sz w:val="23"/>
-          <w:szCs w:val="23"/>
+          <w:sz w:val="32"/>
+          <w:szCs w:val="32"/>
+        </w:rPr>
+      </w:pPr>
+      <w:r>
+        <w:rPr>
+          <w:b/>
+          <w:sz w:val="32"/>
+          <w:szCs w:val="32"/>
         </w:rPr>
         <w:t>Docente:</w:t>
       </w:r>
       <w:r>
         <w:rPr>
-          <w:sz w:val="23"/>
-          <w:szCs w:val="23"/>
-        </w:rPr>
-        <w:t xml:space="preserve"> </w:t>
-      </w:r>
-      <w:proofErr w:type="spellStart"/>
-      <w:r>
-        <w:rPr>
-          <w:sz w:val="23"/>
-          <w:szCs w:val="23"/>
-        </w:rPr>
-        <w:t>Jeany</w:t>
-      </w:r>
-      <w:proofErr w:type="spellEnd"/>
-      <w:r>
-        <w:rPr>
-          <w:sz w:val="23"/>
-          <w:szCs w:val="23"/>
-        </w:rPr>
-        <w:t xml:space="preserve"> Laranjeira</w:t>
-      </w:r>
-    </w:p>
-    <w:p>
-      <w:pPr>
-        <w:pStyle w:val="Default"/>
-        <w:jc w:val="center"/>
-        <w:rPr>
-          <w:sz w:val="23"/>
-          <w:szCs w:val="23"/>
-        </w:rPr>
-      </w:pPr>
-    </w:p>
-    <w:p>
-      <w:pPr>
-        <w:pStyle w:val="Default"/>
-        <w:jc w:val="center"/>
-        <w:rPr>
-          <w:sz w:val="23"/>
-          <w:szCs w:val="23"/>
-        </w:rPr>
-      </w:pPr>
-    </w:p>
-    <w:p>
-      <w:pPr>
-        <w:pStyle w:val="Default"/>
-        <w:jc w:val="center"/>
-        <w:rPr>
-          <w:sz w:val="23"/>
-          <w:szCs w:val="23"/>
-        </w:rPr>
-      </w:pPr>
-      <w:r>
-        <w:rPr>
-          <w:sz w:val="23"/>
-          <w:szCs w:val="23"/>
+          <w:sz w:val="32"/>
+          <w:szCs w:val="32"/>
+        </w:rPr>
+        <w:t xml:space="preserve"> Jeany Laranjeira</w:t>
+      </w:r>
+    </w:p>
+    <w:p>
+      <w:pPr>
+        <w:pStyle w:val="Default"/>
+        <w:jc w:val="center"/>
+        <w:rPr>
+          <w:sz w:val="23"/>
+          <w:szCs w:val="23"/>
+        </w:rPr>
+      </w:pPr>
+    </w:p>
+    <w:p>
+      <w:pPr>
+        <w:pStyle w:val="Default"/>
+        <w:jc w:val="center"/>
+        <w:rPr>
+          <w:sz w:val="23"/>
+          <w:szCs w:val="23"/>
+        </w:rPr>
+      </w:pPr>
+    </w:p>
+    <w:p>
+      <w:pPr>
+        <w:pStyle w:val="Default"/>
+        <w:jc w:val="center"/>
+        <w:rPr>
+          <w:sz w:val="28"/>
+          <w:szCs w:val="28"/>
+        </w:rPr>
+      </w:pPr>
+      <w:r>
+        <w:rPr>
+          <w:sz w:val="28"/>
+          <w:szCs w:val="28"/>
         </w:rPr>
         <w:t>Rio de Janeiro</w:t>
       </w:r>
@@ -1048,14 +1024,14 @@
         <w:pStyle w:val="Default"/>
         <w:jc w:val="center"/>
         <w:rPr>
-          <w:sz w:val="23"/>
-          <w:szCs w:val="23"/>
-        </w:rPr>
-      </w:pPr>
-      <w:r>
-        <w:rPr>
-          <w:sz w:val="23"/>
-          <w:szCs w:val="23"/>
+          <w:sz w:val="28"/>
+          <w:szCs w:val="28"/>
+        </w:rPr>
+      </w:pPr>
+      <w:r>
+        <w:rPr>
+          <w:sz w:val="28"/>
+          <w:szCs w:val="28"/>
         </w:rPr>
         <w:t>2022</w:t>
       </w:r>
@@ -1094,6 +1070,7 @@
           <w:sz w:val="28"/>
           <w:szCs w:val="28"/>
         </w:rPr>
+        <w:lastRenderedPageBreak/>
         <w:br w:type="page"/>
       </w:r>
     </w:p>
@@ -1199,7 +1176,6 @@
         <w:pStyle w:val="Default"/>
         <w:jc w:val="center"/>
         <w:rPr>
-          <w:b/>
           <w:sz w:val="28"/>
           <w:szCs w:val="28"/>
         </w:rPr>
@@ -1210,44 +1186,10 @@
         <w:pStyle w:val="Default"/>
         <w:jc w:val="center"/>
         <w:rPr>
-          <w:b/>
           <w:sz w:val="28"/>
           <w:szCs w:val="28"/>
         </w:rPr>
       </w:pPr>
-    </w:p>
-    <w:p>
-      <w:pPr>
-        <w:pStyle w:val="Default"/>
-        <w:jc w:val="center"/>
-        <w:rPr>
-          <w:sz w:val="28"/>
-          <w:szCs w:val="28"/>
-        </w:rPr>
-      </w:pPr>
-      <w:r>
-        <w:rPr>
-          <w:sz w:val="23"/>
-          <w:szCs w:val="23"/>
-        </w:rPr>
-        <w:t xml:space="preserve">Gostaríamos de agradecer a professora </w:t>
-      </w:r>
-      <w:proofErr w:type="spellStart"/>
-      <w:r>
-        <w:rPr>
-          <w:sz w:val="23"/>
-          <w:szCs w:val="23"/>
-        </w:rPr>
-        <w:t>Jeany</w:t>
-      </w:r>
-      <w:proofErr w:type="spellEnd"/>
-      <w:r>
-        <w:rPr>
-          <w:sz w:val="23"/>
-          <w:szCs w:val="23"/>
-        </w:rPr>
-        <w:t xml:space="preserve"> Laranjeira por suas aulas enriquecedoras e que nos deram uma base sólida para o êxito da conclusão deste Projeto Integrador.</w:t>
-      </w:r>
     </w:p>
     <w:p>
       <w:pPr>
@@ -1838,49 +1780,7 @@
           <w:sz w:val="23"/>
           <w:szCs w:val="23"/>
         </w:rPr>
-        <w:t xml:space="preserve">O Projeto Integrador “IMOBIL”, irá desenvolver um site </w:t>
-      </w:r>
-      <w:r>
-        <w:rPr>
-          <w:sz w:val="23"/>
-          <w:szCs w:val="23"/>
-        </w:rPr>
-        <w:t>imobiliário com um tema bastante</w:t>
-      </w:r>
-      <w:r>
-        <w:rPr>
-          <w:sz w:val="23"/>
-          <w:szCs w:val="23"/>
-        </w:rPr>
-        <w:t xml:space="preserve"> interes</w:t>
-      </w:r>
-      <w:r>
-        <w:rPr>
-          <w:sz w:val="23"/>
-          <w:szCs w:val="23"/>
-        </w:rPr>
-        <w:t xml:space="preserve">sante e diferente das propostas </w:t>
-      </w:r>
-      <w:r>
-        <w:rPr>
-          <w:sz w:val="23"/>
-          <w:szCs w:val="23"/>
-        </w:rPr>
-        <w:t>impostas anteriormente. Hoje em dia, o setor de compra, venda e aluguel de imóveis</w:t>
-      </w:r>
-      <w:r>
-        <w:rPr>
-          <w:sz w:val="23"/>
-          <w:szCs w:val="23"/>
-        </w:rPr>
-        <w:t xml:space="preserve"> online é grande e este mercado </w:t>
-      </w:r>
-      <w:r>
-        <w:rPr>
-          <w:sz w:val="23"/>
-          <w:szCs w:val="23"/>
-        </w:rPr>
-        <w:t>só tende a crescer.</w:t>
+        <w:t>O Projeto Integrador “IMOBIL”, irá desenvolver um site imobiliário por acharmos o tema bem interessante e diferente das propostas que nos foram impostas anteriormente. Hoje em dia, o setor de compra, venda e aluguel de imóveis online é grande e este mercado (ao ponto de vista do grupo) só tende a crescer.</w:t>
       </w:r>
     </w:p>
     <w:p>
@@ -2160,14 +2060,7 @@
           <w:sz w:val="23"/>
           <w:szCs w:val="23"/>
         </w:rPr>
-        <w:t>O</w:t>
-      </w:r>
-      <w:r>
-        <w:rPr>
-          <w:sz w:val="23"/>
-          <w:szCs w:val="23"/>
-        </w:rPr>
-        <w:t xml:space="preserve"> público alvo são pessoas com desejo de adquirir</w:t>
+        <w:t>Nosso público alvo são pessoas com desejo de adquirir</w:t>
       </w:r>
       <w:r>
         <w:rPr>
@@ -2248,53 +2141,72 @@
           <w:szCs w:val="23"/>
         </w:rPr>
       </w:pPr>
-    </w:p>
-    <w:p>
-      <w:pPr>
-        <w:pStyle w:val="Default"/>
-        <w:rPr>
-          <w:sz w:val="23"/>
-          <w:szCs w:val="23"/>
-        </w:rPr>
-      </w:pPr>
-      <w:r>
-        <w:rPr>
-          <w:sz w:val="23"/>
-          <w:szCs w:val="23"/>
-        </w:rPr>
-        <w:t xml:space="preserve">    A</w:t>
-      </w:r>
-      <w:r>
-        <w:rPr>
-          <w:sz w:val="23"/>
-          <w:szCs w:val="23"/>
-        </w:rPr>
-        <w:t xml:space="preserve"> empresa foi fundada em 2022 por 5 jovens cariocas: Max de Oliveira, Murilo Hilário, Rafael Araújo, Sávio Ayres e Vanessa Alves de Morais. </w:t>
-      </w:r>
-    </w:p>
-    <w:p>
-      <w:pPr>
-        <w:pStyle w:val="Default"/>
-        <w:rPr>
-          <w:sz w:val="23"/>
-          <w:szCs w:val="23"/>
-        </w:rPr>
-      </w:pPr>
-    </w:p>
-    <w:p>
-      <w:pPr>
-        <w:pStyle w:val="Default"/>
-        <w:rPr>
-          <w:sz w:val="23"/>
-          <w:szCs w:val="23"/>
-        </w:rPr>
-      </w:pPr>
-      <w:r>
-        <w:rPr>
-          <w:sz w:val="23"/>
-          <w:szCs w:val="23"/>
-        </w:rPr>
-        <w:t xml:space="preserve">    O objetivo da “IMOBIL</w:t>
+      <w:r>
+        <w:rPr>
+          <w:sz w:val="23"/>
+          <w:szCs w:val="23"/>
+        </w:rPr>
+        <w:t xml:space="preserve">    Nossa empresa foi fundada em 2022 por 5 jovens cariocas: Max de Oliveira, Murilo Hilário, Rafael Araújo, Sávio Ayres e Vanessa Alves de Morais. </w:t>
+      </w:r>
+    </w:p>
+    <w:p>
+      <w:pPr>
+        <w:pStyle w:val="Default"/>
+        <w:rPr>
+          <w:sz w:val="23"/>
+          <w:szCs w:val="23"/>
+        </w:rPr>
+      </w:pPr>
+      <w:r>
+        <w:rPr>
+          <w:sz w:val="23"/>
+          <w:szCs w:val="23"/>
+        </w:rPr>
+        <w:t xml:space="preserve">    No</w:t>
+      </w:r>
+      <w:r>
+        <w:rPr>
+          <w:sz w:val="23"/>
+          <w:szCs w:val="23"/>
+        </w:rPr>
+        <w:t>sso</w:t>
+      </w:r>
+      <w:r>
+        <w:rPr>
+          <w:sz w:val="23"/>
+          <w:szCs w:val="23"/>
+        </w:rPr>
+        <w:t xml:space="preserve"> escritório físico localiza-se </w:t>
+      </w:r>
+      <w:r>
+        <w:rPr>
+          <w:sz w:val="23"/>
+          <w:szCs w:val="23"/>
+        </w:rPr>
+        <w:t xml:space="preserve">no Centro Empresarial Barra Shopping, na Av. das Américas, 4200, sala 315 – Barra da Tijuca, Rio de Janeiro – RJ. </w:t>
+      </w:r>
+    </w:p>
+    <w:p>
+      <w:pPr>
+        <w:pStyle w:val="Default"/>
+        <w:rPr>
+          <w:sz w:val="23"/>
+          <w:szCs w:val="23"/>
+        </w:rPr>
+      </w:pPr>
+      <w:r>
+        <w:rPr>
+          <w:sz w:val="23"/>
+          <w:szCs w:val="23"/>
+        </w:rPr>
+        <w:t xml:space="preserve">    </w:t>
+      </w:r>
+      <w:r>
+        <w:rPr>
+          <w:sz w:val="23"/>
+          <w:szCs w:val="23"/>
+        </w:rPr>
+        <w:t>O objetivo da “IMOBIL</w:t>
       </w:r>
       <w:r>
         <w:rPr>
@@ -2316,6 +2228,59 @@
       <w:pPr>
         <w:pStyle w:val="Default"/>
         <w:rPr>
+          <w:b/>
+          <w:sz w:val="23"/>
+          <w:szCs w:val="23"/>
+        </w:rPr>
+      </w:pPr>
+      <w:bookmarkStart w:id="0" w:name="_GoBack"/>
+      <w:bookmarkEnd w:id="0"/>
+    </w:p>
+    <w:p>
+      <w:pPr>
+        <w:pStyle w:val="Default"/>
+        <w:rPr>
+          <w:b/>
+          <w:sz w:val="23"/>
+          <w:szCs w:val="23"/>
+        </w:rPr>
+      </w:pPr>
+    </w:p>
+    <w:p>
+      <w:pPr>
+        <w:pStyle w:val="Default"/>
+        <w:rPr>
+          <w:b/>
+          <w:sz w:val="23"/>
+          <w:szCs w:val="23"/>
+        </w:rPr>
+      </w:pPr>
+    </w:p>
+    <w:p>
+      <w:pPr>
+        <w:pStyle w:val="Default"/>
+        <w:rPr>
+          <w:b/>
+          <w:sz w:val="23"/>
+          <w:szCs w:val="23"/>
+        </w:rPr>
+      </w:pPr>
+    </w:p>
+    <w:p>
+      <w:pPr>
+        <w:pStyle w:val="Default"/>
+        <w:rPr>
+          <w:b/>
+          <w:sz w:val="23"/>
+          <w:szCs w:val="23"/>
+        </w:rPr>
+      </w:pPr>
+    </w:p>
+    <w:p>
+      <w:pPr>
+        <w:pStyle w:val="Default"/>
+        <w:rPr>
+          <w:b/>
           <w:sz w:val="23"/>
           <w:szCs w:val="23"/>
         </w:rPr>
@@ -2333,379 +2298,7 @@
       </w:pPr>
       <w:r>
         <w:rPr>
-          <w:sz w:val="23"/>
-          <w:szCs w:val="23"/>
-        </w:rPr>
-        <w:t>O</w:t>
-      </w:r>
-      <w:r>
-        <w:rPr>
-          <w:sz w:val="23"/>
-          <w:szCs w:val="23"/>
-        </w:rPr>
-        <w:t xml:space="preserve"> escritório físico localiza-se no Centro Empresarial Barra Shopping, na Av. das Américas, 4200, sala 315 – Barra da Tijuca, Rio de Janeiro – RJ.</w:t>
-      </w:r>
-    </w:p>
-    <w:p>
-      <w:pPr>
-        <w:pStyle w:val="Default"/>
-        <w:rPr>
-          <w:sz w:val="23"/>
-          <w:szCs w:val="23"/>
-        </w:rPr>
-      </w:pPr>
-    </w:p>
-    <w:p>
-      <w:pPr>
-        <w:pStyle w:val="Default"/>
-        <w:rPr>
-          <w:sz w:val="23"/>
-          <w:szCs w:val="23"/>
-        </w:rPr>
-      </w:pPr>
-    </w:p>
-    <w:p>
-      <w:pPr>
-        <w:pStyle w:val="Default"/>
-        <w:rPr>
-          <w:b/>
-          <w:sz w:val="23"/>
-          <w:szCs w:val="23"/>
-        </w:rPr>
-      </w:pPr>
-    </w:p>
-    <w:p>
-      <w:pPr>
-        <w:pStyle w:val="Default"/>
-        <w:rPr>
-          <w:b/>
-          <w:sz w:val="23"/>
-          <w:szCs w:val="23"/>
-        </w:rPr>
-      </w:pPr>
-    </w:p>
-    <w:p>
-      <w:pPr>
-        <w:pStyle w:val="Default"/>
-        <w:rPr>
-          <w:b/>
-          <w:sz w:val="23"/>
-          <w:szCs w:val="23"/>
-        </w:rPr>
-      </w:pPr>
-    </w:p>
-    <w:p>
-      <w:pPr>
-        <w:pStyle w:val="Default"/>
-        <w:rPr>
-          <w:b/>
-          <w:sz w:val="23"/>
-          <w:szCs w:val="23"/>
-        </w:rPr>
-      </w:pPr>
-    </w:p>
-    <w:p>
-      <w:pPr>
-        <w:pStyle w:val="Default"/>
-        <w:rPr>
-          <w:b/>
-          <w:sz w:val="23"/>
-          <w:szCs w:val="23"/>
-        </w:rPr>
-      </w:pPr>
-    </w:p>
-    <w:p>
-      <w:pPr>
-        <w:pStyle w:val="Default"/>
-        <w:rPr>
-          <w:b/>
-          <w:sz w:val="23"/>
-          <w:szCs w:val="23"/>
-        </w:rPr>
-      </w:pPr>
-    </w:p>
-    <w:p>
-      <w:pPr>
-        <w:rPr>
-          <w:b/>
-          <w:sz w:val="28"/>
-          <w:szCs w:val="28"/>
-        </w:rPr>
-      </w:pPr>
-      <w:r>
-        <w:rPr>
-          <w:b/>
-          <w:sz w:val="23"/>
-          <w:szCs w:val="23"/>
-        </w:rPr>
-        <w:br w:type="page"/>
-      </w:r>
-      <w:r>
-        <w:rPr>
-          <w:b/>
-          <w:sz w:val="28"/>
-          <w:szCs w:val="28"/>
-        </w:rPr>
-        <w:lastRenderedPageBreak/>
-        <w:t xml:space="preserve"> </w:t>
-      </w:r>
-      <w:r>
-        <w:rPr>
-          <w:b/>
-          <w:sz w:val="28"/>
-          <w:szCs w:val="28"/>
-        </w:rPr>
-        <w:t>OBJETIVO</w:t>
-      </w:r>
-      <w:r>
-        <w:rPr>
-          <w:b/>
-          <w:sz w:val="28"/>
-          <w:szCs w:val="28"/>
-        </w:rPr>
-        <w:t xml:space="preserve"> </w:t>
-      </w:r>
-    </w:p>
-    <w:p>
-      <w:pPr>
-        <w:pStyle w:val="Default"/>
-        <w:rPr>
-          <w:b/>
-          <w:sz w:val="28"/>
-          <w:szCs w:val="28"/>
-        </w:rPr>
-      </w:pPr>
-    </w:p>
-    <w:p>
-      <w:pPr>
-        <w:pStyle w:val="Default"/>
-        <w:ind w:left="360"/>
-        <w:rPr>
-          <w:sz w:val="23"/>
-          <w:szCs w:val="23"/>
-        </w:rPr>
-      </w:pPr>
-      <w:r>
-        <w:rPr>
-          <w:sz w:val="23"/>
-          <w:szCs w:val="23"/>
-        </w:rPr>
-        <w:t xml:space="preserve">No site, o cliente encontra casas e/ou apartamentos no bairro ou cidade que deseja residir, seja para comprar, vender ou alugar – o </w:t>
-      </w:r>
-      <w:r>
-        <w:rPr>
-          <w:sz w:val="23"/>
-          <w:szCs w:val="23"/>
-        </w:rPr>
-        <w:t>próprio consumidor da</w:t>
-      </w:r>
-      <w:r>
-        <w:rPr>
-          <w:sz w:val="23"/>
-          <w:szCs w:val="23"/>
-        </w:rPr>
-        <w:t xml:space="preserve"> plataforma estipula o valor que pretende </w:t>
-      </w:r>
-      <w:r>
-        <w:rPr>
-          <w:sz w:val="23"/>
-          <w:szCs w:val="23"/>
-        </w:rPr>
-        <w:t>des</w:t>
-      </w:r>
-      <w:r>
-        <w:rPr>
-          <w:sz w:val="23"/>
-          <w:szCs w:val="23"/>
-        </w:rPr>
-        <w:t>embolsar nesta aquisição, respeitando seus limites financeiros.</w:t>
-      </w:r>
-    </w:p>
-    <w:p>
-      <w:pPr>
-        <w:pStyle w:val="Default"/>
-        <w:ind w:left="360"/>
-        <w:rPr>
-          <w:sz w:val="23"/>
-          <w:szCs w:val="23"/>
-        </w:rPr>
-      </w:pPr>
-    </w:p>
-    <w:p>
-      <w:pPr>
-        <w:pStyle w:val="Default"/>
-        <w:ind w:left="360"/>
-        <w:rPr>
-          <w:sz w:val="23"/>
-          <w:szCs w:val="23"/>
-        </w:rPr>
-      </w:pPr>
-      <w:r>
-        <w:rPr>
-          <w:sz w:val="23"/>
-          <w:szCs w:val="23"/>
-        </w:rPr>
-        <w:t>Assim que entra na plataforma “IMOBIL”, o usuário vai para uma página de cadastro, informando seu nome, e-mail, senha e telefone. Desta forma, ele recebe mensagens</w:t>
-      </w:r>
-      <w:r>
-        <w:rPr>
-          <w:sz w:val="23"/>
-          <w:szCs w:val="23"/>
-        </w:rPr>
-        <w:t xml:space="preserve"> com propostas</w:t>
-      </w:r>
-      <w:r>
-        <w:rPr>
-          <w:sz w:val="23"/>
-          <w:szCs w:val="23"/>
-        </w:rPr>
-        <w:t xml:space="preserve"> de imóveis no local (bairro ou cidade), que lhe interessa, ficando a par de ofertas imobiliárias que possam surgir. </w:t>
-      </w:r>
-    </w:p>
-    <w:p>
-      <w:pPr>
-        <w:pStyle w:val="Default"/>
-        <w:ind w:left="360"/>
-        <w:rPr>
-          <w:sz w:val="23"/>
-          <w:szCs w:val="23"/>
-        </w:rPr>
-      </w:pPr>
-    </w:p>
-    <w:p>
-      <w:pPr>
-        <w:pStyle w:val="Default"/>
-        <w:ind w:left="360"/>
-        <w:rPr>
-          <w:sz w:val="23"/>
-          <w:szCs w:val="23"/>
-        </w:rPr>
-      </w:pPr>
-      <w:r>
-        <w:rPr>
-          <w:sz w:val="23"/>
-          <w:szCs w:val="23"/>
-        </w:rPr>
-        <w:t>Depois disto, o site mostra imóveis com o máximo de orç</w:t>
-      </w:r>
-      <w:r>
-        <w:rPr>
-          <w:sz w:val="23"/>
-          <w:szCs w:val="23"/>
-        </w:rPr>
-        <w:t>amento estipulado pelo usuário.</w:t>
-      </w:r>
-    </w:p>
-    <w:p>
-      <w:pPr>
-        <w:pStyle w:val="Default"/>
-        <w:ind w:left="360"/>
-        <w:rPr>
-          <w:b/>
-          <w:sz w:val="23"/>
-          <w:szCs w:val="23"/>
-        </w:rPr>
-      </w:pPr>
-      <w:r>
-        <w:rPr>
-          <w:sz w:val="23"/>
-          <w:szCs w:val="23"/>
-        </w:rPr>
-        <w:t>Caso o consu</w:t>
-      </w:r>
-      <w:r>
-        <w:rPr>
-          <w:sz w:val="23"/>
-          <w:szCs w:val="23"/>
-        </w:rPr>
-        <w:t>midor da plataforma queira um apartamento</w:t>
-      </w:r>
-      <w:r>
-        <w:rPr>
-          <w:sz w:val="23"/>
-          <w:szCs w:val="23"/>
-        </w:rPr>
-        <w:t xml:space="preserve"> na Tijuca para comprar de no máximo R$ 300.000,00, </w:t>
-      </w:r>
-      <w:r>
-        <w:rPr>
-          <w:sz w:val="23"/>
-          <w:szCs w:val="23"/>
-        </w:rPr>
-        <w:t xml:space="preserve">a “IMOBIL” irá lhe apresentar – através do próprio site ou mensagens pós cadastro – apartamentos no bairro escolhido com o valor disposto a ser desembolsado. </w:t>
-      </w:r>
-    </w:p>
-    <w:p>
-      <w:pPr>
-        <w:pStyle w:val="Default"/>
-        <w:rPr>
-          <w:b/>
-          <w:sz w:val="23"/>
-          <w:szCs w:val="23"/>
-        </w:rPr>
-      </w:pPr>
-    </w:p>
-    <w:p>
-      <w:pPr>
-        <w:pStyle w:val="Default"/>
-        <w:rPr>
-          <w:b/>
-          <w:sz w:val="23"/>
-          <w:szCs w:val="23"/>
-        </w:rPr>
-      </w:pPr>
-    </w:p>
-    <w:p>
-      <w:pPr>
-        <w:pStyle w:val="Default"/>
-        <w:rPr>
-          <w:b/>
-          <w:sz w:val="23"/>
-          <w:szCs w:val="23"/>
-        </w:rPr>
-      </w:pPr>
-    </w:p>
-    <w:p>
-      <w:pPr>
-        <w:pStyle w:val="Default"/>
-        <w:rPr>
-          <w:b/>
-          <w:sz w:val="23"/>
-          <w:szCs w:val="23"/>
-        </w:rPr>
-      </w:pPr>
-    </w:p>
-    <w:p>
-      <w:pPr>
-        <w:pStyle w:val="Default"/>
-        <w:rPr>
-          <w:b/>
-          <w:sz w:val="23"/>
-          <w:szCs w:val="23"/>
-        </w:rPr>
-      </w:pPr>
-    </w:p>
-    <w:p>
-      <w:pPr>
-        <w:pStyle w:val="Default"/>
-        <w:rPr>
-          <w:b/>
-          <w:sz w:val="23"/>
-          <w:szCs w:val="23"/>
-        </w:rPr>
-      </w:pPr>
-    </w:p>
-    <w:p>
-      <w:pPr>
-        <w:rPr>
-          <w:rFonts w:ascii="Times New Roman" w:hAnsi="Times New Roman" w:cs="Times New Roman"/>
-          <w:color w:val="000000"/>
-          <w:sz w:val="23"/>
-          <w:szCs w:val="23"/>
-        </w:rPr>
-      </w:pPr>
-      <w:r>
-        <w:rPr>
+          <w:b/>
           <w:sz w:val="23"/>
           <w:szCs w:val="23"/>
         </w:rPr>
@@ -2732,7 +2325,7 @@
           <w:szCs w:val="28"/>
         </w:rPr>
         <w:lastRenderedPageBreak/>
-        <w:t>BANCO</w:t>
+        <w:t>OBJETIVO</w:t>
       </w:r>
       <w:r>
         <w:rPr>
@@ -2740,7 +2333,7 @@
           <w:sz w:val="28"/>
           <w:szCs w:val="28"/>
         </w:rPr>
-        <w:t xml:space="preserve"> DE DADOS</w:t>
+        <w:t xml:space="preserve"> </w:t>
       </w:r>
     </w:p>
     <w:p>
@@ -2756,109 +2349,80 @@
     <w:p>
       <w:pPr>
         <w:pStyle w:val="Default"/>
-        <w:rPr>
-          <w:b/>
-          <w:sz w:val="28"/>
-          <w:szCs w:val="28"/>
-        </w:rPr>
-      </w:pPr>
-    </w:p>
-    <w:p>
-      <w:pPr>
-        <w:pStyle w:val="Default"/>
-        <w:rPr>
-          <w:b/>
-          <w:sz w:val="28"/>
-          <w:szCs w:val="28"/>
-        </w:rPr>
-      </w:pPr>
-    </w:p>
-    <w:p>
-      <w:pPr>
-        <w:pStyle w:val="Default"/>
-        <w:rPr>
-          <w:b/>
-          <w:sz w:val="28"/>
-          <w:szCs w:val="28"/>
-        </w:rPr>
-      </w:pPr>
-    </w:p>
-    <w:p>
-      <w:pPr>
-        <w:pStyle w:val="Default"/>
-        <w:rPr>
-          <w:b/>
-          <w:sz w:val="23"/>
-          <w:szCs w:val="23"/>
-        </w:rPr>
-      </w:pPr>
-    </w:p>
-    <w:p>
-      <w:pPr>
-        <w:pStyle w:val="Default"/>
-        <w:rPr>
-          <w:b/>
-          <w:sz w:val="23"/>
-          <w:szCs w:val="23"/>
-        </w:rPr>
-      </w:pPr>
-      <w:r>
-        <w:rPr>
-          <w:b/>
-          <w:noProof/>
-          <w:sz w:val="23"/>
-          <w:szCs w:val="23"/>
-          <w:lang w:eastAsia="pt-BR"/>
-        </w:rPr>
-        <w:drawing>
-          <wp:inline distT="0" distB="0" distL="0" distR="0">
-            <wp:extent cx="5210175" cy="2600325"/>
-            <wp:effectExtent l="0" t="0" r="9525" b="9525"/>
-            <wp:docPr id="3" name="Imagem 3" descr="C:\Users\42labinfo\Documents\IMOBILdigrama.png"/>
-            <wp:cNvGraphicFramePr>
-              <a:graphicFrameLocks xmlns:a="http://schemas.openxmlformats.org/drawingml/2006/main" noChangeAspect="1"/>
-            </wp:cNvGraphicFramePr>
-            <a:graphic xmlns:a="http://schemas.openxmlformats.org/drawingml/2006/main">
-              <a:graphicData uri="http://schemas.openxmlformats.org/drawingml/2006/picture">
-                <pic:pic xmlns:pic="http://schemas.openxmlformats.org/drawingml/2006/picture">
-                  <pic:nvPicPr>
-                    <pic:cNvPr id="0" name="Picture 1" descr="C:\Users\42labinfo\Documents\IMOBILdigrama.png"/>
-                    <pic:cNvPicPr>
-                      <a:picLocks noChangeAspect="1" noChangeArrowheads="1"/>
-                    </pic:cNvPicPr>
-                  </pic:nvPicPr>
-                  <pic:blipFill>
-                    <a:blip r:embed="rId8">
-                      <a:extLst>
-                        <a:ext uri="{28A0092B-C50C-407E-A947-70E740481C1C}">
-                          <a14:useLocalDpi xmlns:a14="http://schemas.microsoft.com/office/drawing/2010/main" val="0"/>
-                        </a:ext>
-                      </a:extLst>
-                    </a:blip>
-                    <a:srcRect/>
-                    <a:stretch>
-                      <a:fillRect/>
-                    </a:stretch>
-                  </pic:blipFill>
-                  <pic:spPr bwMode="auto">
-                    <a:xfrm>
-                      <a:off x="0" y="0"/>
-                      <a:ext cx="5210175" cy="2600325"/>
-                    </a:xfrm>
-                    <a:prstGeom prst="rect">
-                      <a:avLst/>
-                    </a:prstGeom>
-                    <a:noFill/>
-                    <a:ln>
-                      <a:noFill/>
-                    </a:ln>
-                  </pic:spPr>
-                </pic:pic>
-              </a:graphicData>
-            </a:graphic>
-          </wp:inline>
-        </w:drawing>
-      </w:r>
+        <w:ind w:left="360"/>
+        <w:rPr>
+          <w:sz w:val="23"/>
+          <w:szCs w:val="23"/>
+        </w:rPr>
+      </w:pPr>
+      <w:r>
+        <w:rPr>
+          <w:sz w:val="23"/>
+          <w:szCs w:val="23"/>
+        </w:rPr>
+        <w:t>No site, o cliente encontra casas e/ou apartamentos no bairro ou cidade que deseja residir, seja para comprar, vender ou alugar – o próprio consumidor de nossa plataforma estipula o valor que pretende embolsar nesta aquisição, respeitando seus limites financeiros.</w:t>
+      </w:r>
+    </w:p>
+    <w:p>
+      <w:pPr>
+        <w:pStyle w:val="Default"/>
+        <w:ind w:left="360"/>
+        <w:rPr>
+          <w:sz w:val="23"/>
+          <w:szCs w:val="23"/>
+        </w:rPr>
+      </w:pPr>
+      <w:r>
+        <w:rPr>
+          <w:sz w:val="23"/>
+          <w:szCs w:val="23"/>
+        </w:rPr>
+        <w:t xml:space="preserve">Assim que entra na plataforma “IMOBIL”, o usuário vai para uma página de cadastro, informando seu nome, e-mail, senha e telefone. Desta forma, ele recebe mensagens de imóveis no local (bairro ou cidade), que lhe interessa, ficando a par de ofertas imobiliárias que possam surgir. </w:t>
+      </w:r>
+    </w:p>
+    <w:p>
+      <w:pPr>
+        <w:pStyle w:val="Default"/>
+        <w:ind w:left="360"/>
+        <w:rPr>
+          <w:sz w:val="23"/>
+          <w:szCs w:val="23"/>
+        </w:rPr>
+      </w:pPr>
+      <w:r>
+        <w:rPr>
+          <w:sz w:val="23"/>
+          <w:szCs w:val="23"/>
+        </w:rPr>
+        <w:t xml:space="preserve">Depois disto, o site mostra imóveis com o máximo de orçamento estipulado pelo usuário, exemplo: “desejo um apartamento de até R$ 300.000,00 no bairro da Tijuca, RJ”. A partir desta escolha, lhe é mostrada opções no bairro da Tijuca com apartamentos </w:t>
+      </w:r>
+      <w:r>
+        <w:rPr>
+          <w:sz w:val="23"/>
+          <w:szCs w:val="23"/>
+        </w:rPr>
+        <w:t xml:space="preserve">de valor igual ou menos que R$ 300.000,00. </w:t>
+      </w:r>
+    </w:p>
+    <w:p>
+      <w:pPr>
+        <w:pStyle w:val="Default"/>
+        <w:rPr>
+          <w:b/>
+          <w:sz w:val="23"/>
+          <w:szCs w:val="23"/>
+        </w:rPr>
+      </w:pPr>
+    </w:p>
+    <w:p>
+      <w:pPr>
+        <w:pStyle w:val="Default"/>
+        <w:rPr>
+          <w:b/>
+          <w:sz w:val="23"/>
+          <w:szCs w:val="23"/>
+        </w:rPr>
+      </w:pPr>
     </w:p>
     <w:p>
       <w:pPr>
@@ -2936,19 +2500,67 @@
         </w:numPr>
         <w:rPr>
           <w:b/>
-          <w:sz w:val="23"/>
-          <w:szCs w:val="23"/>
-        </w:rPr>
-      </w:pPr>
-      <w:r>
-        <w:rPr>
-          <w:b/>
-          <w:sz w:val="23"/>
-          <w:szCs w:val="23"/>
+          <w:sz w:val="28"/>
+          <w:szCs w:val="28"/>
+        </w:rPr>
+      </w:pPr>
+      <w:r>
+        <w:rPr>
+          <w:b/>
+          <w:sz w:val="28"/>
+          <w:szCs w:val="28"/>
         </w:rPr>
         <w:lastRenderedPageBreak/>
-        <w:t>LAYOUT DAS TELAS</w:t>
-      </w:r>
+        <w:t>BANCO</w:t>
+      </w:r>
+      <w:r>
+        <w:rPr>
+          <w:b/>
+          <w:sz w:val="28"/>
+          <w:szCs w:val="28"/>
+        </w:rPr>
+        <w:t xml:space="preserve"> DE DADOS</w:t>
+      </w:r>
+    </w:p>
+    <w:p>
+      <w:pPr>
+        <w:pStyle w:val="Default"/>
+        <w:rPr>
+          <w:b/>
+          <w:sz w:val="23"/>
+          <w:szCs w:val="23"/>
+        </w:rPr>
+      </w:pPr>
+    </w:p>
+    <w:p>
+      <w:pPr>
+        <w:pStyle w:val="Default"/>
+        <w:rPr>
+          <w:b/>
+          <w:sz w:val="23"/>
+          <w:szCs w:val="23"/>
+        </w:rPr>
+      </w:pPr>
+    </w:p>
+    <w:p>
+      <w:pPr>
+        <w:pStyle w:val="Default"/>
+        <w:rPr>
+          <w:b/>
+          <w:sz w:val="23"/>
+          <w:szCs w:val="23"/>
+        </w:rPr>
+      </w:pPr>
+    </w:p>
+    <w:p>
+      <w:pPr>
+        <w:pStyle w:val="Default"/>
+        <w:rPr>
+          <w:b/>
+          <w:sz w:val="23"/>
+          <w:szCs w:val="23"/>
+        </w:rPr>
+      </w:pPr>
     </w:p>
     <w:p>
       <w:pPr>
@@ -3017,71 +2629,34 @@
           <w:szCs w:val="23"/>
         </w:rPr>
         <w:lastRenderedPageBreak/>
-        <w:t>CONCLUSÃO</w:t>
-      </w:r>
-    </w:p>
-    <w:p>
-      <w:pPr>
-        <w:pStyle w:val="Default"/>
-        <w:rPr>
-          <w:b/>
-          <w:sz w:val="23"/>
-          <w:szCs w:val="23"/>
-        </w:rPr>
-      </w:pPr>
-    </w:p>
-    <w:p>
-      <w:pPr>
-        <w:pStyle w:val="Default"/>
-        <w:rPr>
-          <w:b/>
-          <w:sz w:val="23"/>
-          <w:szCs w:val="23"/>
-        </w:rPr>
-      </w:pPr>
-      <w:bookmarkStart w:id="0" w:name="_GoBack"/>
-      <w:bookmarkEnd w:id="0"/>
-    </w:p>
-    <w:p>
-      <w:pPr>
-        <w:pStyle w:val="Default"/>
-        <w:rPr>
-          <w:sz w:val="23"/>
-          <w:szCs w:val="23"/>
-        </w:rPr>
-      </w:pPr>
-    </w:p>
-    <w:p>
-      <w:pPr>
-        <w:pStyle w:val="Default"/>
-        <w:rPr>
-          <w:sz w:val="23"/>
-          <w:szCs w:val="23"/>
-        </w:rPr>
-      </w:pPr>
-    </w:p>
-    <w:p>
-      <w:pPr>
-        <w:pStyle w:val="Default"/>
-        <w:rPr>
-          <w:sz w:val="23"/>
-          <w:szCs w:val="23"/>
-        </w:rPr>
-      </w:pPr>
-    </w:p>
-    <w:p>
-      <w:pPr>
-        <w:pStyle w:val="Default"/>
-        <w:rPr>
-          <w:sz w:val="23"/>
-          <w:szCs w:val="23"/>
-        </w:rPr>
-      </w:pPr>
-    </w:p>
-    <w:p>
-      <w:pPr>
-        <w:pStyle w:val="Default"/>
-        <w:rPr>
+        <w:t>LAYOUT DAS TELAS</w:t>
+      </w:r>
+    </w:p>
+    <w:p>
+      <w:pPr>
+        <w:pStyle w:val="Default"/>
+        <w:rPr>
+          <w:b/>
+          <w:sz w:val="23"/>
+          <w:szCs w:val="23"/>
+        </w:rPr>
+      </w:pPr>
+    </w:p>
+    <w:p>
+      <w:pPr>
+        <w:pStyle w:val="Default"/>
+        <w:rPr>
+          <w:b/>
+          <w:sz w:val="23"/>
+          <w:szCs w:val="23"/>
+        </w:rPr>
+      </w:pPr>
+    </w:p>
+    <w:p>
+      <w:pPr>
+        <w:pStyle w:val="Default"/>
+        <w:rPr>
+          <w:b/>
           <w:sz w:val="23"/>
           <w:szCs w:val="23"/>
         </w:rPr>
@@ -3124,6 +2699,91 @@
           <w:szCs w:val="23"/>
         </w:rPr>
         <w:lastRenderedPageBreak/>
+        <w:t>CONCLUSÃO</w:t>
+      </w:r>
+    </w:p>
+    <w:p>
+      <w:pPr>
+        <w:pStyle w:val="Default"/>
+        <w:rPr>
+          <w:sz w:val="23"/>
+          <w:szCs w:val="23"/>
+        </w:rPr>
+      </w:pPr>
+    </w:p>
+    <w:p>
+      <w:pPr>
+        <w:pStyle w:val="Default"/>
+        <w:rPr>
+          <w:sz w:val="23"/>
+          <w:szCs w:val="23"/>
+        </w:rPr>
+      </w:pPr>
+    </w:p>
+    <w:p>
+      <w:pPr>
+        <w:pStyle w:val="Default"/>
+        <w:rPr>
+          <w:sz w:val="23"/>
+          <w:szCs w:val="23"/>
+        </w:rPr>
+      </w:pPr>
+    </w:p>
+    <w:p>
+      <w:pPr>
+        <w:pStyle w:val="Default"/>
+        <w:rPr>
+          <w:sz w:val="23"/>
+          <w:szCs w:val="23"/>
+        </w:rPr>
+      </w:pPr>
+    </w:p>
+    <w:p>
+      <w:pPr>
+        <w:pStyle w:val="Default"/>
+        <w:rPr>
+          <w:sz w:val="23"/>
+          <w:szCs w:val="23"/>
+        </w:rPr>
+      </w:pPr>
+    </w:p>
+    <w:p>
+      <w:pPr>
+        <w:rPr>
+          <w:rFonts w:ascii="Times New Roman" w:hAnsi="Times New Roman" w:cs="Times New Roman"/>
+          <w:color w:val="000000"/>
+          <w:sz w:val="23"/>
+          <w:szCs w:val="23"/>
+        </w:rPr>
+      </w:pPr>
+      <w:r>
+        <w:rPr>
+          <w:sz w:val="23"/>
+          <w:szCs w:val="23"/>
+        </w:rPr>
+        <w:br w:type="page"/>
+      </w:r>
+    </w:p>
+    <w:p>
+      <w:pPr>
+        <w:pStyle w:val="Default"/>
+        <w:numPr>
+          <w:ilvl w:val="0"/>
+          <w:numId w:val="2"/>
+        </w:numPr>
+        <w:rPr>
+          <w:b/>
+          <w:sz w:val="23"/>
+          <w:szCs w:val="23"/>
+        </w:rPr>
+      </w:pPr>
+      <w:r>
+        <w:rPr>
+          <w:b/>
+          <w:sz w:val="23"/>
+          <w:szCs w:val="23"/>
+        </w:rPr>
+        <w:lastRenderedPageBreak/>
         <w:t xml:space="preserve">REFERÊNCIA BIBLIOGRÁFICA </w:t>
       </w:r>
     </w:p>
@@ -3310,7 +2970,7 @@
       </w:pPr>
     </w:p>
     <w:sectPr>
-      <w:footerReference w:type="default" r:id="rId9"/>
+      <w:footerReference w:type="default" r:id="rId8"/>
       <w:pgSz w:w="11906" w:h="16838"/>
       <w:pgMar w:top="1417" w:right="1701" w:bottom="1417" w:left="1701" w:header="708" w:footer="708" w:gutter="0"/>
       <w:cols w:space="708"/>
@@ -3376,7 +3036,7 @@
           <w:rPr>
             <w:noProof/>
           </w:rPr>
-          <w:t>14</w:t>
+          <w:t>8</w:t>
         </w:r>
         <w:r>
           <w:rPr>

</xml_diff>